<commit_message>
Se agrega el diagrama de despliegue
</commit_message>
<xml_diff>
--- a/Documentos/Trabajo 3 Diagramas de software/Proyecto Diagramas de Software.docx
+++ b/Documentos/Trabajo 3 Diagramas de software/Proyecto Diagramas de Software.docx
@@ -19,7 +19,7 @@
         <mc:AlternateContent>
           <mc:Choice Requires="wpc">
             <w:drawing>
-              <wp:anchor distT="0" distB="0" distL="114300" distR="114300" simplePos="0" relativeHeight="251659264" behindDoc="1" locked="0" layoutInCell="1" allowOverlap="1" wp14:anchorId="3B51D826" wp14:editId="4DDDF209">
+              <wp:anchor distT="0" distB="0" distL="114300" distR="114300" simplePos="0" relativeHeight="251659264" behindDoc="1" locked="0" layoutInCell="1" allowOverlap="1" wp14:anchorId="3B51D826" wp14:editId="09BFB944">
                 <wp:simplePos x="0" y="0"/>
                 <wp:positionH relativeFrom="column">
                   <wp:posOffset>-1090930</wp:posOffset>
@@ -569,6 +569,35 @@
                           <a:noAutofit/>
                         </wps:bodyPr>
                       </wps:wsp>
+                      <pic:pic xmlns:pic="http://schemas.openxmlformats.org/drawingml/2006/picture">
+                        <pic:nvPicPr>
+                          <pic:cNvPr id="1" name="Imagen 1" descr="Imagen que contiene luz&#10;&#10;Descripción generada automáticamente"/>
+                          <pic:cNvPicPr>
+                            <a:picLocks noChangeAspect="1"/>
+                          </pic:cNvPicPr>
+                        </pic:nvPicPr>
+                        <pic:blipFill>
+                          <a:blip r:embed="rId9" cstate="print">
+                            <a:extLst>
+                              <a:ext uri="{28A0092B-C50C-407E-A947-70E740481C1C}">
+                                <a14:useLocalDpi xmlns:a14="http://schemas.microsoft.com/office/drawing/2010/main" val="0"/>
+                              </a:ext>
+                            </a:extLst>
+                          </a:blip>
+                          <a:stretch>
+                            <a:fillRect/>
+                          </a:stretch>
+                        </pic:blipFill>
+                        <pic:spPr>
+                          <a:xfrm>
+                            <a:off x="6347680" y="9151625"/>
+                            <a:ext cx="631828" cy="631828"/>
+                          </a:xfrm>
+                          <a:prstGeom prst="rect">
+                            <a:avLst/>
+                          </a:prstGeom>
+                        </pic:spPr>
+                      </pic:pic>
                     </wpc:wpc>
                   </a:graphicData>
                 </a:graphic>
@@ -583,7 +612,7 @@
           </mc:Choice>
           <mc:Fallback>
             <w:pict>
-              <v:group w14:anchorId="3B51D826" id="Lienzo 3" o:spid="_x0000_s1026" editas="canvas" style="position:absolute;left:0;text-align:left;margin-left:-85.9pt;margin-top:-74.1pt;width:769.4pt;height:927.25pt;z-index:-251657216" coordsize="97713,117760" o:gfxdata="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">
+              <v:group w14:anchorId="3B51D826" id="Lienzo 3" o:spid="_x0000_s1026" editas="canvas" style="position:absolute;left:0;text-align:left;margin-left:-85.9pt;margin-top:-74.1pt;width:769.4pt;height:927.25pt;z-index:-251657216" coordsize="97713,117760" o:gfxdata="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